<commit_message>
Module 6 assignment uploaded
</commit_message>
<xml_diff>
--- a/module-6/Puna_Poudel Module 6.2 Assignment.docx
+++ b/module-6/Puna_Poudel Module 6.2 Assignment.docx
@@ -124,6 +124,14 @@
           <w:szCs w:val="24"/>
         </w:rPr>
         <w:t>Professor: Chandra</w:t>
+      </w:r>
+      <w:r>
+        <w:rPr>
+          <w:rFonts w:ascii="Arial" w:hAnsi="Arial" w:cs="Arial"/>
+          <w:sz w:val="24"/>
+          <w:szCs w:val="24"/>
+        </w:rPr>
+        <w:t xml:space="preserve"> Bobba</w:t>
       </w:r>
       <w:r>
         <w:rPr>

</xml_diff>